<commit_message>
Added responsibility from last Work Plan
</commit_message>
<xml_diff>
--- a/Work Plan/Tasks.docx
+++ b/Work Plan/Tasks.docx
@@ -712,7 +712,11 @@
           <w:tcPr>
             <w:tcW w:w="2395" w:type="dxa"/>
           </w:tcPr>
-          <w:p/>
+          <w:p>
+            <w:r>
+              <w:t>Wigger</w:t>
+            </w:r>
+          </w:p>
         </w:tc>
         <w:tc>
           <w:tcPr>
@@ -1347,7 +1351,11 @@
           <w:tcPr>
             <w:tcW w:w="2395" w:type="dxa"/>
           </w:tcPr>
-          <w:p/>
+          <w:p>
+            <w:r>
+              <w:t>Tudor</w:t>
+            </w:r>
+          </w:p>
         </w:tc>
         <w:tc>
           <w:tcPr>
@@ -2068,7 +2076,13 @@
           <w:tcPr>
             <w:tcW w:w="2254" w:type="dxa"/>
           </w:tcPr>
-          <w:p/>
+          <w:p>
+            <w:r>
+              <w:t>Dat</w:t>
+            </w:r>
+            <w:bookmarkStart w:id="0" w:name="_GoBack"/>
+            <w:bookmarkEnd w:id="0"/>
+          </w:p>
         </w:tc>
         <w:tc>
           <w:tcPr>
@@ -2525,10 +2539,7 @@
           <w:tcPr>
             <w:tcW w:w="2254" w:type="dxa"/>
           </w:tcPr>
-          <w:p>
-            <w:bookmarkStart w:id="0" w:name="_GoBack"/>
-            <w:bookmarkEnd w:id="0"/>
-          </w:p>
+          <w:p/>
         </w:tc>
         <w:tc>
           <w:tcPr>

</xml_diff>